<commit_message>
added new general info
</commit_message>
<xml_diff>
--- a/____General information/CV_CoverLetter/William-Carey-DT228-3-CoverLetter.docx
+++ b/____General information/CV_CoverLetter/William-Carey-DT228-3-CoverLetter.docx
@@ -25,8 +25,13 @@
         <w:spacing w:line="240" w:lineRule="auto"/>
         <w:jc w:val="right"/>
       </w:pPr>
-      <w:r>
-        <w:t>Proudstown Road</w:t>
+      <w:proofErr w:type="spellStart"/>
+      <w:r>
+        <w:t>Proudstown</w:t>
+      </w:r>
+      <w:proofErr w:type="spellEnd"/>
+      <w:r>
+        <w:t xml:space="preserve"> Road</w:t>
       </w:r>
     </w:p>
     <w:p>
@@ -72,26 +77,26 @@
     </w:p>
     <w:p>
       <w:pPr>
-        <w:spacing w:after="0" w:line="360" w:lineRule="auto"/>
-      </w:pPr>
-      <w:r>
-        <w:t xml:space="preserve">Citigroup </w:t>
-      </w:r>
-    </w:p>
-    <w:p>
-      <w:pPr>
-        <w:spacing w:after="0" w:line="360" w:lineRule="auto"/>
-        <w:rPr>
-          <w:rFonts w:eastAsia="Times New Roman" w:cstheme="minorHAnsi"/>
-          <w:lang w:eastAsia="en-GB"/>
-        </w:rPr>
-      </w:pPr>
-      <w:r>
-        <w:rPr>
-          <w:rFonts w:eastAsia="Times New Roman" w:cstheme="minorHAnsi"/>
-          <w:lang w:eastAsia="en-GB"/>
-        </w:rPr>
-        <w:t>1 North Wall Quay</w:t>
+        <w:spacing w:line="240" w:lineRule="auto"/>
+      </w:pPr>
+      <w:r>
+        <w:t>Irish Life Centre,</w:t>
+      </w:r>
+    </w:p>
+    <w:p>
+      <w:pPr>
+        <w:spacing w:line="240" w:lineRule="auto"/>
+      </w:pPr>
+      <w:r>
+        <w:t xml:space="preserve"> Lower Abbey St,</w:t>
+      </w:r>
+    </w:p>
+    <w:p>
+      <w:pPr>
+        <w:spacing w:line="240" w:lineRule="auto"/>
+      </w:pPr>
+      <w:r>
+        <w:t xml:space="preserve"> Dublin 1</w:t>
       </w:r>
     </w:p>
     <w:p>
@@ -102,38 +107,8 @@
           <w:rFonts w:cstheme="minorHAnsi"/>
         </w:rPr>
       </w:pPr>
-      <w:r>
-        <w:rPr>
-          <w:rStyle w:val="lrzxr"/>
-          <w:rFonts w:cstheme="minorHAnsi"/>
-        </w:rPr>
-        <w:t xml:space="preserve"> North Dock,</w:t>
-      </w:r>
-    </w:p>
-    <w:p>
-      <w:pPr>
-        <w:spacing w:line="240" w:lineRule="auto"/>
-        <w:rPr>
-          <w:rStyle w:val="lrzxr"/>
-          <w:rFonts w:cstheme="minorHAnsi"/>
-        </w:rPr>
-      </w:pPr>
-      <w:r>
-        <w:rPr>
-          <w:rStyle w:val="lrzxr"/>
-          <w:rFonts w:cstheme="minorHAnsi"/>
-        </w:rPr>
-        <w:t>Dublin 1</w:t>
-      </w:r>
-    </w:p>
-    <w:p>
-      <w:pPr>
-        <w:spacing w:line="240" w:lineRule="auto"/>
-        <w:rPr>
-          <w:rStyle w:val="lrzxr"/>
-          <w:rFonts w:cstheme="minorHAnsi"/>
-        </w:rPr>
-      </w:pPr>
+      <w:bookmarkStart w:id="0" w:name="_GoBack"/>
+      <w:bookmarkEnd w:id="0"/>
     </w:p>
     <w:p>
       <w:pPr>
@@ -159,10 +134,13 @@
         <w:t xml:space="preserve">interested in </w:t>
       </w:r>
       <w:r>
-        <w:t>applying for the position of Techno</w:t>
-      </w:r>
-      <w:r>
-        <w:t xml:space="preserve">logy, Placement Analyst in </w:t>
+        <w:t xml:space="preserve">applying for the position of </w:t>
+      </w:r>
+      <w:r>
+        <w:t>IT Intra Programme 2019</w:t>
+      </w:r>
+      <w:r>
+        <w:t xml:space="preserve"> in </w:t>
       </w:r>
       <w:r>
         <w:t>Dublin</w:t>
@@ -279,8 +257,6 @@
       <w:r>
         <w:t>William Carey, C16315253.</w:t>
       </w:r>
-      <w:bookmarkStart w:id="0" w:name="_GoBack"/>
-      <w:bookmarkEnd w:id="0"/>
     </w:p>
     <w:sectPr>
       <w:pgSz w:w="11906" w:h="16838"/>

</xml_diff>